<commit_message>
Aggiornamento use cases: "Visualizzazione modello" e "Richiesta preventivo"
Aggiornamento use cases: "Visualizzazione modello" e "Richiesta preventivo" per errori grammaticali e logici
</commit_message>
<xml_diff>
--- a/Documents/Use Case/V3/UseCase_RichiestaPreventivo.docx
+++ b/Documents/Use Case/V3/UseCase_RichiestaPreventivo.docx
@@ -529,9 +529,9 @@
             </w:pPr>
             <w:r>
               <w:rPr>
-                <w:b/>
-              </w:rPr>
-              <w:t>Consulente</w:t>
+                <w:bCs/>
+              </w:rPr>
+              <w:t>N.a.</w:t>
             </w:r>
           </w:p>
         </w:tc>
@@ -612,23 +612,7 @@
                 <w:i/>
                 <w:iCs/>
               </w:rPr>
-              <w:t xml:space="preserve">L’utente visualizza una pagina che contiene </w:t>
-            </w:r>
-            <w:r>
-              <w:rPr>
-                <w:bCs/>
-                <w:i/>
-                <w:iCs/>
-              </w:rPr>
-              <w:t>il preventivo</w:t>
-            </w:r>
-            <w:r>
-              <w:rPr>
-                <w:bCs/>
-                <w:i/>
-                <w:iCs/>
-              </w:rPr>
-              <w:t xml:space="preserve"> del modello dell’auto scelta.</w:t>
+              <w:t>Il sistema invia un messaggio all’utente notificando che a richiesta del preventivo è stata inviata correttamente.</w:t>
             </w:r>
           </w:p>
         </w:tc>
@@ -673,7 +657,19 @@
               <w:rPr>
                 <w:bCs/>
               </w:rPr>
-              <w:t>L’utente non riesce a comunicare col server e non riesce a vedere la pagina.</w:t>
+              <w:t>L’utente non riesce a comunicare</w:t>
+            </w:r>
+            <w:r>
+              <w:rPr>
+                <w:bCs/>
+              </w:rPr>
+              <w:t xml:space="preserve"> al server la sua richiesta</w:t>
+            </w:r>
+            <w:r>
+              <w:rPr>
+                <w:bCs/>
+              </w:rPr>
+              <w:t>.</w:t>
             </w:r>
           </w:p>
         </w:tc>
@@ -951,7 +947,13 @@
               <w:t>il preventivo</w:t>
             </w:r>
             <w:r>
-              <w:t xml:space="preserve"> di un modello di un’auto da lui scelto.</w:t>
+              <w:t xml:space="preserve"> di un modello di un’auto da lui scelt</w:t>
+            </w:r>
+            <w:r>
+              <w:t>a</w:t>
+            </w:r>
+            <w:r>
+              <w:t>.</w:t>
             </w:r>
           </w:p>
         </w:tc>
@@ -994,10 +996,10 @@
               <w:ind w:left="34"/>
             </w:pPr>
             <w:r>
-              <w:t>I</w:t>
-            </w:r>
-            <w:r>
-              <w:t>noltra la richiesta ad un consulente.</w:t>
+              <w:t xml:space="preserve">Il server </w:t>
+            </w:r>
+            <w:r>
+              <w:t>salva la richiesta di preventivo dell’utente.</w:t>
             </w:r>
           </w:p>
         </w:tc>
@@ -1350,10 +1352,10 @@
               <w:t xml:space="preserve"> messaggio di errore all'utente. Il messaggio </w:t>
             </w:r>
             <w:r>
-              <w:t xml:space="preserve">segnala che </w:t>
-            </w:r>
-            <w:r>
-              <w:t xml:space="preserve">il server non è </w:t>
+              <w:t xml:space="preserve">segnala </w:t>
+            </w:r>
+            <w:r>
+              <w:t xml:space="preserve">non è </w:t>
             </w:r>
             <w:r>
               <w:t>stato possibile effettuare la comunicazione di sistema</w:t>
@@ -1521,7 +1523,7 @@
               <w:t xml:space="preserve">segnala che </w:t>
             </w:r>
             <w:r>
-              <w:t>il server non è stato possibile effettuare la comunicazione di sistema.</w:t>
+              <w:t>non è stato possibile effettuare la comunicazione di sistema.</w:t>
             </w:r>
           </w:p>
         </w:tc>
@@ -2974,6 +2976,21 @@
 </file>
 
 <file path=customXml/item1.xml><?xml version="1.0" encoding="utf-8"?>
+<?mso-contentType ?>
+<FormTemplates xmlns="http://schemas.microsoft.com/sharepoint/v3/contenttype/forms">
+  <Display>DocumentLibraryForm</Display>
+  <Edit>DocumentLibraryForm</Edit>
+  <New>DocumentLibraryForm</New>
+</FormTemplates>
+</file>
+
+<file path=customXml/item2.xml><?xml version="1.0" encoding="utf-8"?>
+<p:properties xmlns:p="http://schemas.microsoft.com/office/2006/metadata/properties" xmlns:xsi="http://www.w3.org/2001/XMLSchema-instance" xmlns:pc="http://schemas.microsoft.com/office/infopath/2007/PartnerControls">
+  <documentManagement/>
+</p:properties>
+</file>
+
+<file path=customXml/item3.xml><?xml version="1.0" encoding="utf-8"?>
 <ct:contentTypeSchema xmlns:ct="http://schemas.microsoft.com/office/2006/metadata/contentType" xmlns:ma="http://schemas.microsoft.com/office/2006/metadata/properties/metaAttributes" ct:_="" ma:_="" ma:contentTypeName="Documento" ma:contentTypeID="0x010100840053E01BAC1847A33C5CEC6AC3E775" ma:contentTypeVersion="6" ma:contentTypeDescription="Creare un nuovo documento." ma:contentTypeScope="" ma:versionID="57b0dcc9f6eb1763dd72ab6fe9c9e81e">
   <xsd:schema xmlns:xsd="http://www.w3.org/2001/XMLSchema" xmlns:xs="http://www.w3.org/2001/XMLSchema" xmlns:p="http://schemas.microsoft.com/office/2006/metadata/properties" xmlns:ns2="74079e45-7f65-4138-97dc-157eadf0f424" targetNamespace="http://schemas.microsoft.com/office/2006/metadata/properties" ma:root="true" ma:fieldsID="873e157d534e492989b59cf24606d719" ns2:_="">
     <xsd:import namespace="74079e45-7f65-4138-97dc-157eadf0f424"/>
@@ -3131,22 +3148,24 @@
 </ct:contentTypeSchema>
 </file>
 
-<file path=customXml/item2.xml><?xml version="1.0" encoding="utf-8"?>
-<p:properties xmlns:p="http://schemas.microsoft.com/office/2006/metadata/properties" xmlns:xsi="http://www.w3.org/2001/XMLSchema-instance" xmlns:pc="http://schemas.microsoft.com/office/infopath/2007/PartnerControls">
-  <documentManagement/>
-</p:properties>
+<file path=customXml/itemProps1.xml><?xml version="1.0" encoding="utf-8"?>
+<ds:datastoreItem xmlns:ds="http://schemas.openxmlformats.org/officeDocument/2006/customXml" ds:itemID="{D28754BA-927A-4C0E-80EB-A7C840B906B2}">
+  <ds:schemaRefs>
+    <ds:schemaRef ds:uri="http://schemas.microsoft.com/sharepoint/v3/contenttype/forms"/>
+  </ds:schemaRefs>
+</ds:datastoreItem>
 </file>
 
-<file path=customXml/item3.xml><?xml version="1.0" encoding="utf-8"?>
-<?mso-contentType ?>
-<FormTemplates xmlns="http://schemas.microsoft.com/sharepoint/v3/contenttype/forms">
-  <Display>DocumentLibraryForm</Display>
-  <Edit>DocumentLibraryForm</Edit>
-  <New>DocumentLibraryForm</New>
-</FormTemplates>
+<file path=customXml/itemProps2.xml><?xml version="1.0" encoding="utf-8"?>
+<ds:datastoreItem xmlns:ds="http://schemas.openxmlformats.org/officeDocument/2006/customXml" ds:itemID="{8CC9E6D3-4049-4582-835C-B127FACD48A2}">
+  <ds:schemaRefs>
+    <ds:schemaRef ds:uri="http://schemas.microsoft.com/office/2006/metadata/properties"/>
+    <ds:schemaRef ds:uri="http://schemas.microsoft.com/office/infopath/2007/PartnerControls"/>
+  </ds:schemaRefs>
+</ds:datastoreItem>
 </file>
 
-<file path=customXml/itemProps1.xml><?xml version="1.0" encoding="utf-8"?>
+<file path=customXml/itemProps3.xml><?xml version="1.0" encoding="utf-8"?>
 <ds:datastoreItem xmlns:ds="http://schemas.openxmlformats.org/officeDocument/2006/customXml" ds:itemID="{93F6F1D1-04DB-4EEA-A208-F4A5411025BE}">
   <ds:schemaRefs>
     <ds:schemaRef ds:uri="http://schemas.microsoft.com/office/2006/metadata/contentType"/>
@@ -3162,21 +3181,4 @@
     <ds:schemaRef ds:uri="http://schemas.microsoft.com/internal/obd"/>
   </ds:schemaRefs>
 </ds:datastoreItem>
-</file>
-
-<file path=customXml/itemProps2.xml><?xml version="1.0" encoding="utf-8"?>
-<ds:datastoreItem xmlns:ds="http://schemas.openxmlformats.org/officeDocument/2006/customXml" ds:itemID="{8CC9E6D3-4049-4582-835C-B127FACD48A2}">
-  <ds:schemaRefs>
-    <ds:schemaRef ds:uri="http://schemas.microsoft.com/office/2006/metadata/properties"/>
-    <ds:schemaRef ds:uri="http://schemas.microsoft.com/office/infopath/2007/PartnerControls"/>
-  </ds:schemaRefs>
-</ds:datastoreItem>
-</file>
-
-<file path=customXml/itemProps3.xml><?xml version="1.0" encoding="utf-8"?>
-<ds:datastoreItem xmlns:ds="http://schemas.openxmlformats.org/officeDocument/2006/customXml" ds:itemID="{D28754BA-927A-4C0E-80EB-A7C840B906B2}">
-  <ds:schemaRefs>
-    <ds:schemaRef ds:uri="http://schemas.microsoft.com/sharepoint/v3/contenttype/forms"/>
-  </ds:schemaRefs>
-</ds:datastoreItem>
 </file>
</xml_diff>